<commit_message>
Individuālais darbs pabeigts KL, papildināts ED
</commit_message>
<xml_diff>
--- a/individualais darbs/Studiju_darba_Individualais_darbs_Kārlis_Lācītis.docx
+++ b/individualais darbs/Studiju_darba_Individualais_darbs_Kārlis_Lācītis.docx
@@ -16617,162 +16617,44 @@
       <w:bookmarkEnd w:id="67"/>
     </w:p>
     <w:p>
-      <w:pPr>
-        <w:rPr>
-          <w:i/>
-          <w:iCs/>
-        </w:rPr>
-      </w:pPr>
-      <w:r>
-        <w:rPr>
-          <w:i/>
-          <w:iCs/>
-        </w:rPr>
-        <w:t>&lt;</w:t>
-      </w:r>
-      <w:r>
-        <w:rPr>
-          <w:i/>
-          <w:iCs/>
-        </w:rPr>
-        <w:t xml:space="preserve">Projekta komandas kopīgais raksturojums. </w:t>
-      </w:r>
-      <w:r>
-        <w:rPr>
-          <w:i/>
-          <w:iCs/>
-        </w:rPr>
-        <w:t>Apraksta katra komandas dalībnieka lomu programmatūras izstrādes komandā, veiktos uzdevumus, un sasniegtos rezultātus</w:t>
-      </w:r>
-      <w:r>
-        <w:rPr>
-          <w:i/>
-          <w:iCs/>
-        </w:rPr>
-        <w:t>-</w:t>
-      </w:r>
-      <w:r>
-        <w:rPr>
-          <w:i/>
-        </w:rPr>
-        <w:t xml:space="preserve"> komandas dalībnieku ieguldījums projekta izstrādē</w:t>
-      </w:r>
-      <w:r>
-        <w:rPr>
-          <w:b/>
-          <w:i/>
-        </w:rPr>
-        <w:t>,</w:t>
-      </w:r>
-      <w:r>
-        <w:rPr>
-          <w:i/>
-        </w:rPr>
-        <w:t xml:space="preserve"> kopējais procentuālais </w:t>
-      </w:r>
-      <w:proofErr w:type="spellStart"/>
-      <w:r>
-        <w:rPr>
-          <w:i/>
-        </w:rPr>
-        <w:t>ieguldījus</w:t>
-      </w:r>
-      <w:proofErr w:type="spellEnd"/>
-      <w:r>
-        <w:rPr>
-          <w:i/>
-        </w:rPr>
-        <w:t xml:space="preserve"> komandas darbā (aizpildīt tabulā 4).</w:t>
-      </w:r>
-      <w:r>
-        <w:rPr>
-          <w:i/>
-          <w:iCs/>
-        </w:rPr>
-        <w:t>Kopīgs&gt;</w:t>
+      <w:r>
+        <w:t>Komandas dalībnieki kopīgi veica sistēmas izstrādi. Endijs Dārznieks veica pamāta jaunu funkcionalitāšu ieviešanu, kur Kārlis Lācītis veica funkciju pielāgošanu eksistējošajai sistēmai.</w:t>
+      </w:r>
+      <w:r>
+        <w:t xml:space="preserve"> Pie dokumentācijas vairāk laika pavadīja Kārlis Lācītis un pie datubāzes pārstrādes vairāk laika pavadīja Endijs Dārznieks.</w:t>
       </w:r>
     </w:p>
     <w:p>
-      <w:pPr>
-        <w:rPr>
-          <w:i/>
-        </w:rPr>
-      </w:pPr>
-      <w:r>
-        <w:rPr>
-          <w:b/>
-          <w:i/>
-        </w:rPr>
-        <w:t>&lt;</w:t>
-      </w:r>
-      <w:r>
-        <w:rPr>
-          <w:b/>
-          <w:i/>
-        </w:rPr>
-        <w:t>Autora</w:t>
-      </w:r>
-      <w:r>
-        <w:rPr>
-          <w:i/>
-        </w:rPr>
-        <w:t xml:space="preserve"> </w:t>
-      </w:r>
-      <w:r>
-        <w:rPr>
-          <w:b/>
-          <w:i/>
-        </w:rPr>
-        <w:t>ieguldījums projekta izstrādē</w:t>
-      </w:r>
-      <w:r>
-        <w:rPr>
-          <w:i/>
-        </w:rPr>
-        <w:t xml:space="preserve"> </w:t>
-      </w:r>
-      <w:r>
-        <w:rPr>
-          <w:i/>
-        </w:rPr>
-        <w:t xml:space="preserve">– </w:t>
-      </w:r>
-      <w:r>
-        <w:rPr>
-          <w:b/>
-          <w:i/>
-        </w:rPr>
-        <w:t xml:space="preserve">galvenie pienākumi, </w:t>
-      </w:r>
-      <w:proofErr w:type="spellStart"/>
-      <w:r>
-        <w:rPr>
-          <w:b/>
-          <w:i/>
-        </w:rPr>
-        <w:t>ieguldījus</w:t>
-      </w:r>
-      <w:proofErr w:type="spellEnd"/>
-      <w:r>
-        <w:rPr>
-          <w:b/>
-          <w:i/>
-        </w:rPr>
-        <w:t xml:space="preserve"> komandas darbā, </w:t>
-      </w:r>
-      <w:r>
-        <w:rPr>
-          <w:b/>
-          <w:i/>
-        </w:rPr>
-        <w:t>radītie</w:t>
-      </w:r>
-      <w:r>
-        <w:rPr>
-          <w:b/>
-          <w:i/>
-        </w:rPr>
-        <w:t xml:space="preserve"> nodevumi. INDIVIDUĀLI&gt;</w:t>
+      <w:r>
+        <w:t xml:space="preserve">Sistēmā veicu administratoru puses izstrādi, koda </w:t>
+      </w:r>
+      <w:proofErr w:type="spellStart"/>
+      <w:r>
+        <w:t>refaktorēšanu</w:t>
+      </w:r>
+      <w:proofErr w:type="spellEnd"/>
+      <w:r>
+        <w:t xml:space="preserve"> uz labākiem standartiem, API pieprasījumu labojumus (Sistēma iepriekš paredzēja tikai vienu skolotāju, nevis privātskolotājus un skolas, pamatīgi mainot datubāzes vaicājumus.). Sistēmas pielāgošana API labojumiem. Sistēmas </w:t>
+      </w:r>
+      <w:proofErr w:type="spellStart"/>
+      <w:r>
+        <w:t>saskarnes</w:t>
+      </w:r>
+      <w:proofErr w:type="spellEnd"/>
+      <w:r>
+        <w:t xml:space="preserve"> uzlabojumi</w:t>
+      </w:r>
+      <w:r>
+        <w:t xml:space="preserve"> un labojumi</w:t>
+      </w:r>
+      <w:r>
+        <w:t>. Ieviesu studentu pietiekšanās pie skolotājiem lapu un profila lapu skolotājiem un stud</w:t>
+      </w:r>
+      <w:r>
+        <w:t>e</w:t>
+      </w:r>
+      <w:r>
+        <w:t>ntiem.</w:t>
       </w:r>
     </w:p>
     <w:p>
@@ -16816,31 +16698,30 @@
           <w:bCs/>
           <w:iCs/>
         </w:rPr>
-        <w:t xml:space="preserve">Kopējais procentuālais </w:t>
-      </w:r>
-      <w:proofErr w:type="spellStart"/>
+        <w:t>Kopējais procentuālais ieguldīju</w:t>
+      </w:r>
       <w:r>
         <w:rPr>
           <w:b/>
           <w:bCs/>
           <w:iCs/>
         </w:rPr>
-        <w:t>ieguldījus</w:t>
-      </w:r>
-      <w:proofErr w:type="spellEnd"/>
+        <w:t>m</w:t>
+      </w:r>
       <w:r>
         <w:rPr>
           <w:b/>
           <w:bCs/>
           <w:iCs/>
         </w:rPr>
-        <w:t xml:space="preserve"> komandas darbā</w:t>
+        <w:t>s komandas darbā</w:t>
       </w:r>
     </w:p>
     <w:tbl>
       <w:tblPr>
         <w:tblStyle w:val="TableGrid"/>
         <w:tblW w:w="10173" w:type="dxa"/>
+        <w:tblInd w:w="-833" w:type="dxa"/>
         <w:tblLayout w:type="fixed"/>
         <w:tblLook w:val="04A0" w:firstRow="1" w:lastRow="0" w:firstColumn="1" w:lastColumn="0" w:noHBand="0" w:noVBand="1"/>
       </w:tblPr>
@@ -17185,6 +17066,22 @@
               <w:ind w:firstLine="0"/>
             </w:pPr>
             <w:r>
+              <w:t>80</w:t>
+            </w:r>
+            <w:r>
+              <w:t>%</w:t>
+            </w:r>
+          </w:p>
+        </w:tc>
+        <w:tc>
+          <w:tcPr>
+            <w:tcW w:w="992" w:type="dxa"/>
+          </w:tcPr>
+          <w:p>
+            <w:pPr>
+              <w:ind w:firstLine="0"/>
+            </w:pPr>
+            <w:r>
               <w:t>40</w:t>
             </w:r>
             <w:r>
@@ -17194,6 +17091,22 @@
         </w:tc>
         <w:tc>
           <w:tcPr>
+            <w:tcW w:w="993" w:type="dxa"/>
+          </w:tcPr>
+          <w:p>
+            <w:pPr>
+              <w:ind w:firstLine="0"/>
+            </w:pPr>
+            <w:r>
+              <w:t>50</w:t>
+            </w:r>
+            <w:r>
+              <w:t>%</w:t>
+            </w:r>
+          </w:p>
+        </w:tc>
+        <w:tc>
+          <w:tcPr>
             <w:tcW w:w="992" w:type="dxa"/>
           </w:tcPr>
           <w:p>
@@ -17201,39 +17114,7 @@
               <w:ind w:firstLine="0"/>
             </w:pPr>
             <w:r>
-              <w:t>40</w:t>
-            </w:r>
-            <w:r>
-              <w:t>%</w:t>
-            </w:r>
-          </w:p>
-        </w:tc>
-        <w:tc>
-          <w:tcPr>
-            <w:tcW w:w="993" w:type="dxa"/>
-          </w:tcPr>
-          <w:p>
-            <w:pPr>
-              <w:ind w:firstLine="0"/>
-            </w:pPr>
-            <w:r>
-              <w:t>50</w:t>
-            </w:r>
-            <w:r>
-              <w:t>%</w:t>
-            </w:r>
-          </w:p>
-        </w:tc>
-        <w:tc>
-          <w:tcPr>
-            <w:tcW w:w="992" w:type="dxa"/>
-          </w:tcPr>
-          <w:p>
-            <w:pPr>
-              <w:ind w:firstLine="0"/>
-            </w:pPr>
-            <w:r>
-              <w:t>50</w:t>
+              <w:t>20</w:t>
             </w:r>
             <w:r>
               <w:t>%</w:t>
@@ -17275,7 +17156,7 @@
                 <w:b/>
                 <w:bCs/>
               </w:rPr>
-              <w:t>360</w:t>
+              <w:t>370</w:t>
             </w:r>
             <w:r>
               <w:rPr>
@@ -17342,6 +17223,22 @@
               <w:ind w:firstLine="0"/>
             </w:pPr>
             <w:r>
+              <w:t>20</w:t>
+            </w:r>
+            <w:r>
+              <w:t>%</w:t>
+            </w:r>
+          </w:p>
+        </w:tc>
+        <w:tc>
+          <w:tcPr>
+            <w:tcW w:w="992" w:type="dxa"/>
+          </w:tcPr>
+          <w:p>
+            <w:pPr>
+              <w:ind w:firstLine="0"/>
+            </w:pPr>
+            <w:r>
               <w:t>60</w:t>
             </w:r>
             <w:r>
@@ -17351,6 +17248,22 @@
         </w:tc>
         <w:tc>
           <w:tcPr>
+            <w:tcW w:w="993" w:type="dxa"/>
+          </w:tcPr>
+          <w:p>
+            <w:pPr>
+              <w:ind w:firstLine="0"/>
+            </w:pPr>
+            <w:r>
+              <w:t>50</w:t>
+            </w:r>
+            <w:r>
+              <w:t>%</w:t>
+            </w:r>
+          </w:p>
+        </w:tc>
+        <w:tc>
+          <w:tcPr>
             <w:tcW w:w="992" w:type="dxa"/>
           </w:tcPr>
           <w:p>
@@ -17358,39 +17271,7 @@
               <w:ind w:firstLine="0"/>
             </w:pPr>
             <w:r>
-              <w:t>60</w:t>
-            </w:r>
-            <w:r>
-              <w:t>%</w:t>
-            </w:r>
-          </w:p>
-        </w:tc>
-        <w:tc>
-          <w:tcPr>
-            <w:tcW w:w="993" w:type="dxa"/>
-          </w:tcPr>
-          <w:p>
-            <w:pPr>
-              <w:ind w:firstLine="0"/>
-            </w:pPr>
-            <w:r>
-              <w:t>50</w:t>
-            </w:r>
-            <w:r>
-              <w:t>%</w:t>
-            </w:r>
-          </w:p>
-        </w:tc>
-        <w:tc>
-          <w:tcPr>
-            <w:tcW w:w="992" w:type="dxa"/>
-          </w:tcPr>
-          <w:p>
-            <w:pPr>
-              <w:ind w:firstLine="0"/>
-            </w:pPr>
-            <w:r>
-              <w:t>50</w:t>
+              <w:t>80</w:t>
             </w:r>
             <w:r>
               <w:t>%</w:t>
@@ -17432,7 +17313,7 @@
                 <w:b/>
                 <w:bCs/>
               </w:rPr>
-              <w:t>340</w:t>
+              <w:t>330</w:t>
             </w:r>
             <w:r>
               <w:rPr>

</xml_diff>